<commit_message>
07/20/21: Fix clean_sample for french -- if word starts with l' then removes that section to get the word without
</commit_message>
<xml_diff>
--- a/alignment_docs/linguistic_distance_master.docx
+++ b/alignment_docs/linguistic_distance_master.docx
@@ -480,127 +480,183 @@
           <w:sz w:val="27"/>
           <w:szCs w:val="27"/>
         </w:rPr>
-        <w:t xml:space="preserve">Reaffirming that the enhancement of international cooperation in the field of human rights is essential for the full achievement of the purposes of the United Nations and that human rights and fundamental freedoms are the birthright of all human beings , the protection and promotion of such rights and freedoms being the first responsibility of Governments , </w:t>
-      </w:r>
-    </w:p>
-    <w:p>
-      <w:pPr>
+        <w:t xml:space="preserve">Reaffirming that the enhancement of international cooperation in the field of human rights is essential for the full achievement of the purposes of the United Nations and that human rights and fundamental freedoms are the birthright of all human beings </w:t>
+      </w:r>
+      <w:r>
+        <w:rPr>
+          <w:color w:val="FF0000"/>
+          <w:sz w:val="27"/>
+          <w:szCs w:val="27"/>
+        </w:rPr>
+        <w:t>[20]</w:t>
+      </w:r>
+      <w:r>
+        <w:rPr>
+          <w:color w:val="FF0000"/>
+          <w:sz w:val="27"/>
+          <w:szCs w:val="27"/>
+        </w:rPr>
+        <w:t xml:space="preserve">, </w:t>
+      </w:r>
+      <w:r>
         <w:rPr>
           <w:color w:val="000000"/>
           <w:sz w:val="27"/>
           <w:szCs w:val="27"/>
         </w:rPr>
-      </w:pPr>
-      <w:r>
+        <w:t xml:space="preserve">the protection and promotion of such rights and freedoms being the first responsibility of Governments , </w:t>
+      </w:r>
+    </w:p>
+    <w:p>
+      <w:pPr>
         <w:rPr>
           <w:color w:val="000000"/>
           <w:sz w:val="27"/>
           <w:szCs w:val="27"/>
         </w:rPr>
-        <w:t>Reaffirming also that all human rights are universal , indivisible , interdependent and interrelated and that the international community must treat human rights globally in a fair and equal manner , on the same footing and with the same emphasis ,</w:t>
-      </w:r>
-    </w:p>
-    <w:p>
-      <w:pPr>
+      </w:pPr>
+      <w:r>
         <w:rPr>
           <w:color w:val="000000"/>
           <w:sz w:val="27"/>
           <w:szCs w:val="27"/>
         </w:rPr>
-      </w:pPr>
-      <w:r>
+        <w:t>Reaffirming also that all human rights are universal , indivisible , interdependent and interrelated and that the international community must treat human rights globally in a fair and equal manner , on the same footing and with the same emphasis ,</w:t>
+      </w:r>
+    </w:p>
+    <w:p>
+      <w:pPr>
         <w:rPr>
           <w:color w:val="000000"/>
           <w:sz w:val="27"/>
           <w:szCs w:val="27"/>
         </w:rPr>
-        <w:t>Reaffirming further the various articles of the Charter setting out the respective powers and functions of the General Assembly , the Security Council and the Economic and Social Council , as the paramount framework for the achievement of the purposes of the United Nations ,</w:t>
-      </w:r>
-    </w:p>
-    <w:p>
-      <w:pPr>
+      </w:pPr>
+      <w:r>
         <w:rPr>
           <w:color w:val="000000"/>
           <w:sz w:val="27"/>
           <w:szCs w:val="27"/>
         </w:rPr>
-      </w:pPr>
+        <w:t>Reaffirming further the various articles</w:t>
+      </w:r>
       <w:r>
         <w:rPr>
           <w:color w:val="000000"/>
           <w:sz w:val="27"/>
           <w:szCs w:val="27"/>
         </w:rPr>
-        <w:t>Reaffirming the commitment of all States to fulfil their obligations under other important instruments of international law , in particular those of international human rights and humanitarian law ,</w:t>
-      </w:r>
-    </w:p>
-    <w:p>
-      <w:pPr>
+        <w:t xml:space="preserve"> </w:t>
+      </w:r>
+      <w:r>
+        <w:rPr>
+          <w:color w:val="FF0000"/>
+          <w:sz w:val="27"/>
+          <w:szCs w:val="27"/>
+        </w:rPr>
+        <w:t>[50]</w:t>
+      </w:r>
+      <w:r>
+        <w:rPr>
+          <w:color w:val="FF0000"/>
+          <w:sz w:val="27"/>
+          <w:szCs w:val="27"/>
+        </w:rPr>
+        <w:t xml:space="preserve"> </w:t>
+      </w:r>
+      <w:r>
         <w:rPr>
           <w:color w:val="000000"/>
           <w:sz w:val="27"/>
           <w:szCs w:val="27"/>
         </w:rPr>
-      </w:pPr>
-      <w:r>
+        <w:t>of the Charter setting out the respective powers and functions of the General Assembly , the Security Council and the Economic and Social Council , as the paramount framework for the achievement of the purposes of the United Nations ,</w:t>
+      </w:r>
+    </w:p>
+    <w:p>
+      <w:pPr>
         <w:rPr>
           <w:color w:val="000000"/>
           <w:sz w:val="27"/>
           <w:szCs w:val="27"/>
         </w:rPr>
-        <w:t>Taking into account that , in accordance with Article 103 of the Charter , in the event of a conflict between the obligations of the Members of the United Nations under the Charter and their obligations under any other international agreement , their obligations under the Charter shall prevail ,</w:t>
-      </w:r>
-    </w:p>
-    <w:p>
-      <w:pPr>
+      </w:pPr>
+      <w:r>
         <w:rPr>
           <w:color w:val="000000"/>
           <w:sz w:val="27"/>
           <w:szCs w:val="27"/>
         </w:rPr>
-      </w:pPr>
-      <w:r>
+        <w:t>Reaffirming the commitment of all States to fulfil their obligations under other important instruments of international law , in particular those of international human rights and humanitarian law ,</w:t>
+      </w:r>
+    </w:p>
+    <w:p>
+      <w:pPr>
         <w:rPr>
           <w:color w:val="000000"/>
           <w:sz w:val="27"/>
           <w:szCs w:val="27"/>
         </w:rPr>
-        <w:t>Affirms the solemn commitment of all States to enhance international cooperation in the field of human rights and in the solution to international problems of a humanitarian character in full compliance with the Charter of the United Nations , inter alia , by the strict observance of all the purposes and principles set forth in Articles 1 and 2 thereof ;</w:t>
-      </w:r>
-    </w:p>
-    <w:p>
-      <w:pPr>
+      </w:pPr>
+      <w:r>
         <w:rPr>
           <w:color w:val="000000"/>
           <w:sz w:val="27"/>
           <w:szCs w:val="27"/>
         </w:rPr>
-      </w:pPr>
-      <w:r>
+        <w:t>Taking into account that , in accordance with Article 103 of the Charter , in the event of a conflict between the obligations of the Members of the United Nations under the Charter and their obligations under any other international agreement , their obligations under the Charter shall prevail ,</w:t>
+      </w:r>
+    </w:p>
+    <w:p>
+      <w:pPr>
         <w:rPr>
           <w:color w:val="000000"/>
           <w:sz w:val="27"/>
           <w:szCs w:val="27"/>
         </w:rPr>
-        <w:t xml:space="preserve">Stresses the vital role of the work of United Nations and regional arrangements , acting consistently with the purposes and principles enshrined in the Charter , in promoting and encouraging respect for human rights and fundamental freedoms , as </w:t>
-      </w:r>
+      </w:pPr>
       <w:r>
         <w:rPr>
           <w:color w:val="000000"/>
           <w:sz w:val="27"/>
           <w:szCs w:val="27"/>
         </w:rPr>
-        <w:lastRenderedPageBreak/>
-        <w:t>well as in solving international problems of a humanitarian character , and affirms that all States in these activities must fully comply with the principles set forth in Article 2 of the Charter , in particular respecting the sovereign equality of all States and refraining from the threat or use of force against the territorial integrity or political independence of any State , or acting in any other manner inconsistent with the purposes of the United Nations ;</w:t>
-      </w:r>
-    </w:p>
-    <w:p>
-      <w:r>
+        <w:t>Affirms the solemn commitment of all States to enhance international cooperation in the field of human rights and in the solution to international problems of a humanitarian character in full compliance with the Charter of the United Nations , inter alia , by the strict observance of all the purposes and principles set forth in Articles 1 and 2 thereof ;</w:t>
+      </w:r>
+    </w:p>
+    <w:p>
+      <w:pPr>
         <w:rPr>
           <w:color w:val="000000"/>
           <w:sz w:val="27"/>
           <w:szCs w:val="27"/>
         </w:rPr>
+      </w:pPr>
+      <w:r>
+        <w:rPr>
+          <w:color w:val="000000"/>
+          <w:sz w:val="27"/>
+          <w:szCs w:val="27"/>
+        </w:rPr>
+        <w:t xml:space="preserve">Stresses the vital role of the work of United Nations and regional arrangements , acting consistently with the purposes and principles enshrined in the Charter , in promoting and encouraging respect for human rights and fundamental freedoms , as </w:t>
+      </w:r>
+      <w:r>
+        <w:rPr>
+          <w:color w:val="000000"/>
+          <w:sz w:val="27"/>
+          <w:szCs w:val="27"/>
+        </w:rPr>
+        <w:lastRenderedPageBreak/>
+        <w:t>well as in solving international problems of a humanitarian character , and affirms that all States in these activities must fully comply with the principles set forth in Article 2 of the Charter , in particular respecting the sovereign equality of all States and refraining from the threat or use of force against the territorial integrity or political independence of any State , or acting in any other manner inconsistent with the purposes of the United Nations ;</w:t>
+      </w:r>
+    </w:p>
+    <w:p>
+      <w:r>
+        <w:rPr>
+          <w:color w:val="000000"/>
+          <w:sz w:val="27"/>
+          <w:szCs w:val="27"/>
+        </w:rPr>
         <w:t>“””</w:t>
       </w:r>
     </w:p>
@@ -660,7 +716,16 @@
     </w:p>
     <w:p>
       <w:r>
-        <w:t>Reafirmando que el fortalecimiento de la cooperación internacional en la esfera de los derechos humanos es fundamental para el pleno logro de los propósitos de las Naciones Unidas y que los derechos humanos y las libertades fundamentales son un derecho innato de todos los seres humanos, la protección y promoción de esos derechos y libertades siendo la primera responsabilidad de los gobiernos,</w:t>
+        <w:t xml:space="preserve">Reafirmando que el fortalecimiento de la cooperación internacional en la esfera de los derechos humanos es fundamental para el pleno logro de los propósitos de las Naciones Unidas y que los derechos humanos y las libertades fundamentales son un derecho innato de todos los seres </w:t>
+      </w:r>
+      <w:r>
+        <w:rPr>
+          <w:color w:val="FF0000"/>
+        </w:rPr>
+        <w:t xml:space="preserve">[20] </w:t>
+      </w:r>
+      <w:r>
+        <w:t>humanos, la protección y promoción de esos derechos y libertades siendo la primera responsabilidad de los gobiernos,</w:t>
       </w:r>
     </w:p>
     <w:p>

</xml_diff>